<commit_message>
Docs: main documentation file added. task needs to be reviewed
</commit_message>
<xml_diff>
--- a/Docs/Лист_задания.docx
+++ b/Docs/Лист_задания.docx
@@ -487,12 +487,21 @@
         </w:rPr>
         <w:t>(</w:t>
       </w:r>
+      <w:proofErr w:type="spellStart"/>
       <w:r>
         <w:rPr>
           <w:szCs w:val="28"/>
           <w:u w:val="single"/>
         </w:rPr>
-        <w:t>профилизация Программное обеспечение информационных технологий</w:t>
+        <w:t>профилизация</w:t>
+      </w:r>
+      <w:proofErr w:type="spellEnd"/>
+      <w:r>
+        <w:rPr>
+          <w:szCs w:val="28"/>
+          <w:u w:val="single"/>
+        </w:rPr>
+        <w:t xml:space="preserve"> Программное обеспечение информационных технологий</w:t>
       </w:r>
       <w:r>
         <w:rPr>
@@ -661,19 +670,13 @@
         <w:rPr>
           <w:szCs w:val="28"/>
         </w:rPr>
-        <w:t>планировщика питания и тренировок</w:t>
-      </w:r>
-      <w:r>
-        <w:rPr>
-          <w:szCs w:val="28"/>
-        </w:rPr>
-        <w:t xml:space="preserve"> с применением техноло</w:t>
-      </w:r>
-      <w:r>
-        <w:rPr>
-          <w:szCs w:val="28"/>
-        </w:rPr>
-        <w:t>гии</w:t>
+        <w:t>планировщика питания</w:t>
+      </w:r>
+      <w:r>
+        <w:rPr>
+          <w:szCs w:val="28"/>
+        </w:rPr>
+        <w:t xml:space="preserve"> с использованием технологии</w:t>
       </w:r>
       <w:r>
         <w:rPr>
@@ -951,12 +954,14 @@
         <w:rPr>
           <w:sz w:val="28"/>
           <w:szCs w:val="20"/>
-        </w:rPr>
-      </w:pPr>
-      <w:r>
-        <w:rPr>
-          <w:sz w:val="28"/>
-          <w:szCs w:val="20"/>
+          <w:highlight w:val="yellow"/>
+        </w:rPr>
+      </w:pPr>
+      <w:r>
+        <w:rPr>
+          <w:sz w:val="28"/>
+          <w:szCs w:val="20"/>
+          <w:highlight w:val="yellow"/>
         </w:rPr>
         <w:t>управление</w:t>
       </w:r>
@@ -964,6 +969,7 @@
         <w:rPr>
           <w:sz w:val="28"/>
           <w:szCs w:val="20"/>
+          <w:highlight w:val="yellow"/>
         </w:rPr>
         <w:t xml:space="preserve"> пользователем</w:t>
       </w:r>
@@ -971,6 +977,7 @@
         <w:rPr>
           <w:sz w:val="28"/>
           <w:szCs w:val="20"/>
+          <w:highlight w:val="yellow"/>
         </w:rPr>
         <w:t xml:space="preserve"> </w:t>
       </w:r>
@@ -978,6 +985,7 @@
         <w:rPr>
           <w:sz w:val="28"/>
           <w:szCs w:val="20"/>
+          <w:highlight w:val="yellow"/>
         </w:rPr>
         <w:t>меню</w:t>
       </w:r>
@@ -985,6 +993,7 @@
         <w:rPr>
           <w:sz w:val="28"/>
           <w:szCs w:val="20"/>
+          <w:highlight w:val="yellow"/>
         </w:rPr>
         <w:t xml:space="preserve"> (добавление, удаление, изменение</w:t>
       </w:r>
@@ -992,6 +1001,7 @@
         <w:rPr>
           <w:sz w:val="28"/>
           <w:szCs w:val="20"/>
+          <w:highlight w:val="yellow"/>
         </w:rPr>
         <w:t>, расчёт меню на неделю</w:t>
       </w:r>
@@ -999,6 +1009,7 @@
         <w:rPr>
           <w:sz w:val="28"/>
           <w:szCs w:val="20"/>
+          <w:highlight w:val="yellow"/>
         </w:rPr>
         <w:t>);</w:t>
       </w:r>
@@ -1037,19 +1048,22 @@
         <w:rPr>
           <w:sz w:val="28"/>
           <w:szCs w:val="20"/>
-        </w:rPr>
-      </w:pPr>
-      <w:r>
-        <w:rPr>
-          <w:sz w:val="28"/>
-          <w:szCs w:val="20"/>
-        </w:rPr>
-        <w:t>управление</w:t>
-      </w:r>
-      <w:r>
-        <w:rPr>
-          <w:sz w:val="28"/>
-          <w:szCs w:val="20"/>
+          <w:highlight w:val="yellow"/>
+        </w:rPr>
+      </w:pPr>
+      <w:r>
+        <w:rPr>
+          <w:sz w:val="28"/>
+          <w:szCs w:val="20"/>
+          <w:highlight w:val="yellow"/>
+        </w:rPr>
+        <w:t>отслеживание</w:t>
+      </w:r>
+      <w:r>
+        <w:rPr>
+          <w:sz w:val="28"/>
+          <w:szCs w:val="20"/>
+          <w:highlight w:val="yellow"/>
         </w:rPr>
         <w:t xml:space="preserve"> пользователем</w:t>
       </w:r>
@@ -1057,22 +1071,40 @@
         <w:rPr>
           <w:sz w:val="28"/>
           <w:szCs w:val="20"/>
-        </w:rPr>
-        <w:t xml:space="preserve"> </w:t>
-      </w:r>
-      <w:r>
-        <w:rPr>
-          <w:sz w:val="28"/>
-          <w:szCs w:val="20"/>
-        </w:rPr>
-        <w:t>тренировками</w:t>
-      </w:r>
-      <w:r>
-        <w:rPr>
-          <w:sz w:val="28"/>
-          <w:szCs w:val="20"/>
-        </w:rPr>
-        <w:t xml:space="preserve"> (добавление, удаление, изменение);</w:t>
+          <w:highlight w:val="yellow"/>
+        </w:rPr>
+        <w:t xml:space="preserve"> прогресса (изменения в массе тела)</w:t>
+      </w:r>
+    </w:p>
+    <w:p>
+      <w:pPr>
+        <w:spacing w:before="120"/>
+        <w:ind w:firstLine="360"/>
+        <w:rPr>
+          <w:b/>
+          <w:szCs w:val="24"/>
+        </w:rPr>
+      </w:pPr>
+      <w:r>
+        <w:rPr>
+          <w:b/>
+          <w:szCs w:val="24"/>
+        </w:rPr>
+        <w:t xml:space="preserve">2.2. </w:t>
+      </w:r>
+      <w:r>
+        <w:rPr>
+          <w:b/>
+          <w:szCs w:val="24"/>
+        </w:rPr>
+        <w:t>Требования</w:t>
+      </w:r>
+      <w:r>
+        <w:rPr>
+          <w:b/>
+          <w:szCs w:val="24"/>
+        </w:rPr>
+        <w:t xml:space="preserve">. </w:t>
       </w:r>
     </w:p>
     <w:p>
@@ -1094,52 +1126,71 @@
           <w:sz w:val="28"/>
           <w:szCs w:val="20"/>
         </w:rPr>
-        <w:t>отслеживание</w:t>
-      </w:r>
-      <w:r>
-        <w:rPr>
-          <w:sz w:val="28"/>
-          <w:szCs w:val="20"/>
-        </w:rPr>
-        <w:t xml:space="preserve"> пользователем</w:t>
-      </w:r>
-      <w:r>
-        <w:rPr>
-          <w:sz w:val="28"/>
-          <w:szCs w:val="20"/>
-        </w:rPr>
-        <w:t xml:space="preserve"> прогресса (изменения в массе тела, прогресс в тренировочном процессе)</w:t>
-      </w:r>
-    </w:p>
-    <w:p>
-      <w:pPr>
-        <w:spacing w:before="120"/>
-        <w:ind w:firstLine="360"/>
-        <w:rPr>
-          <w:b/>
-          <w:szCs w:val="24"/>
-        </w:rPr>
-      </w:pPr>
-      <w:r>
-        <w:rPr>
-          <w:b/>
-          <w:szCs w:val="24"/>
-        </w:rPr>
-        <w:t xml:space="preserve">2.2. </w:t>
-      </w:r>
-      <w:r>
-        <w:rPr>
-          <w:b/>
-          <w:szCs w:val="24"/>
-        </w:rPr>
-        <w:t>Требования</w:t>
-      </w:r>
-      <w:r>
-        <w:rPr>
-          <w:b/>
-          <w:szCs w:val="24"/>
-        </w:rPr>
-        <w:t xml:space="preserve">. </w:t>
+        <w:t>Б</w:t>
+      </w:r>
+      <w:r>
+        <w:rPr>
+          <w:sz w:val="28"/>
+          <w:szCs w:val="20"/>
+        </w:rPr>
+        <w:t xml:space="preserve">аза данных </w:t>
+      </w:r>
+      <w:r>
+        <w:rPr>
+          <w:sz w:val="28"/>
+          <w:szCs w:val="20"/>
+        </w:rPr>
+        <w:t xml:space="preserve">должна быть </w:t>
+      </w:r>
+      <w:r>
+        <w:rPr>
+          <w:sz w:val="28"/>
+          <w:szCs w:val="20"/>
+        </w:rPr>
+        <w:t>реализована</w:t>
+      </w:r>
+      <w:r>
+        <w:rPr>
+          <w:sz w:val="28"/>
+          <w:szCs w:val="20"/>
+        </w:rPr>
+        <w:t xml:space="preserve"> в</w:t>
+      </w:r>
+      <w:r>
+        <w:rPr>
+          <w:sz w:val="28"/>
+          <w:szCs w:val="20"/>
+        </w:rPr>
+        <w:t xml:space="preserve"> </w:t>
+      </w:r>
+      <w:r>
+        <w:rPr>
+          <w:sz w:val="28"/>
+          <w:szCs w:val="20"/>
+        </w:rPr>
+        <w:t xml:space="preserve">СУБД </w:t>
+      </w:r>
+      <w:r>
+        <w:rPr>
+          <w:sz w:val="28"/>
+          <w:szCs w:val="20"/>
+          <w:lang w:val="en-US"/>
+        </w:rPr>
+        <w:t>PostgreSQL</w:t>
+      </w:r>
+      <w:r>
+        <w:rPr>
+          <w:sz w:val="28"/>
+          <w:szCs w:val="20"/>
+        </w:rPr>
+        <w:t>.</w:t>
+      </w:r>
+      <w:r>
+        <w:rPr>
+          <w:sz w:val="28"/>
+          <w:szCs w:val="20"/>
+        </w:rPr>
+        <w:t xml:space="preserve"> </w:t>
       </w:r>
     </w:p>
     <w:p>
@@ -1161,71 +1212,7 @@
           <w:sz w:val="28"/>
           <w:szCs w:val="20"/>
         </w:rPr>
-        <w:t>Б</w:t>
-      </w:r>
-      <w:r>
-        <w:rPr>
-          <w:sz w:val="28"/>
-          <w:szCs w:val="20"/>
-        </w:rPr>
-        <w:t xml:space="preserve">аза данных </w:t>
-      </w:r>
-      <w:r>
-        <w:rPr>
-          <w:sz w:val="28"/>
-          <w:szCs w:val="20"/>
-        </w:rPr>
-        <w:t xml:space="preserve">должна быть </w:t>
-      </w:r>
-      <w:r>
-        <w:rPr>
-          <w:sz w:val="28"/>
-          <w:szCs w:val="20"/>
-        </w:rPr>
-        <w:t>реализована</w:t>
-      </w:r>
-      <w:r>
-        <w:rPr>
-          <w:sz w:val="28"/>
-          <w:szCs w:val="20"/>
-        </w:rPr>
-        <w:t xml:space="preserve"> в</w:t>
-      </w:r>
-      <w:r>
-        <w:rPr>
-          <w:sz w:val="28"/>
-          <w:szCs w:val="20"/>
-        </w:rPr>
-        <w:t xml:space="preserve"> </w:t>
-      </w:r>
-      <w:r>
-        <w:rPr>
-          <w:sz w:val="28"/>
-          <w:szCs w:val="20"/>
-        </w:rPr>
-        <w:t xml:space="preserve">СУБД </w:t>
-      </w:r>
-      <w:r>
-        <w:rPr>
-          <w:sz w:val="28"/>
-          <w:szCs w:val="20"/>
-          <w:lang w:val="en-US"/>
-        </w:rPr>
-        <w:t>PostgreSQL</w:t>
-      </w:r>
-      <w:r>
-        <w:rPr>
-          <w:sz w:val="28"/>
-          <w:szCs w:val="20"/>
-        </w:rPr>
-        <w:t>.</w:t>
-      </w:r>
-      <w:r>
-        <w:rPr>
-          <w:sz w:val="28"/>
-          <w:szCs w:val="20"/>
-        </w:rPr>
-        <w:t xml:space="preserve"> </w:t>
+        <w:t xml:space="preserve">Доступ к данным должен осуществляться только через соответствующие процедуры. </w:t>
       </w:r>
     </w:p>
     <w:p>
@@ -1247,7 +1234,77 @@
           <w:sz w:val="28"/>
           <w:szCs w:val="20"/>
         </w:rPr>
-        <w:t xml:space="preserve">Доступ к данным должен осуществляться только через соответствующие процедуры. </w:t>
+        <w:t xml:space="preserve">Количество </w:t>
+      </w:r>
+      <w:r>
+        <w:rPr>
+          <w:sz w:val="28"/>
+          <w:szCs w:val="20"/>
+        </w:rPr>
+        <w:t>объектов БД (</w:t>
+      </w:r>
+      <w:r>
+        <w:rPr>
+          <w:sz w:val="28"/>
+          <w:szCs w:val="20"/>
+        </w:rPr>
+        <w:t>таблиц, пр</w:t>
+      </w:r>
+      <w:r>
+        <w:rPr>
+          <w:sz w:val="28"/>
+          <w:szCs w:val="20"/>
+        </w:rPr>
+        <w:t>едставлений</w:t>
+      </w:r>
+      <w:r>
+        <w:rPr>
+          <w:sz w:val="28"/>
+          <w:szCs w:val="20"/>
+        </w:rPr>
+        <w:t>, индексов</w:t>
+      </w:r>
+      <w:r>
+        <w:rPr>
+          <w:sz w:val="28"/>
+          <w:szCs w:val="20"/>
+        </w:rPr>
+        <w:t xml:space="preserve">, </w:t>
+      </w:r>
+      <w:r>
+        <w:rPr>
+          <w:sz w:val="28"/>
+          <w:szCs w:val="20"/>
+        </w:rPr>
+        <w:t xml:space="preserve">пользователей </w:t>
+      </w:r>
+      <w:r>
+        <w:rPr>
+          <w:sz w:val="28"/>
+          <w:szCs w:val="20"/>
+        </w:rPr>
+        <w:t>и пр</w:t>
+      </w:r>
+      <w:r>
+        <w:rPr>
+          <w:sz w:val="28"/>
+          <w:szCs w:val="20"/>
+        </w:rPr>
+        <w:t>.</w:t>
+      </w:r>
+      <w:r>
+        <w:rPr>
+          <w:sz w:val="28"/>
+          <w:szCs w:val="20"/>
+        </w:rPr>
+        <w:t xml:space="preserve">) </w:t>
+      </w:r>
+      <w:r>
+        <w:rPr>
+          <w:sz w:val="28"/>
+          <w:szCs w:val="20"/>
+        </w:rPr>
+        <w:t xml:space="preserve">регламентируется задачей. </w:t>
       </w:r>
     </w:p>
     <w:p>
@@ -1269,77 +1326,79 @@
           <w:sz w:val="28"/>
           <w:szCs w:val="20"/>
         </w:rPr>
-        <w:t xml:space="preserve">Количество </w:t>
-      </w:r>
-      <w:r>
-        <w:rPr>
-          <w:sz w:val="28"/>
-          <w:szCs w:val="20"/>
-        </w:rPr>
-        <w:t>объектов БД (</w:t>
-      </w:r>
-      <w:r>
-        <w:rPr>
-          <w:sz w:val="28"/>
-          <w:szCs w:val="20"/>
-        </w:rPr>
-        <w:t>таблиц, пр</w:t>
-      </w:r>
-      <w:r>
-        <w:rPr>
-          <w:sz w:val="28"/>
-          <w:szCs w:val="20"/>
-        </w:rPr>
-        <w:t>едставлений</w:t>
-      </w:r>
-      <w:r>
-        <w:rPr>
-          <w:sz w:val="28"/>
-          <w:szCs w:val="20"/>
-        </w:rPr>
-        <w:t>, индексов</w:t>
-      </w:r>
-      <w:r>
-        <w:rPr>
-          <w:sz w:val="28"/>
-          <w:szCs w:val="20"/>
-        </w:rPr>
-        <w:t xml:space="preserve">, </w:t>
-      </w:r>
-      <w:r>
-        <w:rPr>
-          <w:sz w:val="28"/>
-          <w:szCs w:val="20"/>
-        </w:rPr>
-        <w:t xml:space="preserve">пользователей </w:t>
-      </w:r>
-      <w:r>
-        <w:rPr>
-          <w:sz w:val="28"/>
-          <w:szCs w:val="20"/>
-        </w:rPr>
-        <w:t>и пр</w:t>
-      </w:r>
-      <w:r>
-        <w:rPr>
-          <w:sz w:val="28"/>
-          <w:szCs w:val="20"/>
-        </w:rPr>
-        <w:t>.</w:t>
-      </w:r>
-      <w:r>
-        <w:rPr>
-          <w:sz w:val="28"/>
-          <w:szCs w:val="20"/>
-        </w:rPr>
-        <w:t xml:space="preserve">) </w:t>
-      </w:r>
-      <w:r>
-        <w:rPr>
-          <w:sz w:val="28"/>
-          <w:szCs w:val="20"/>
-        </w:rPr>
-        <w:t xml:space="preserve">регламентируется задачей. </w:t>
+        <w:t>Должен быть проведен импорт данных из</w:t>
+      </w:r>
+      <w:r>
+        <w:rPr>
+          <w:sz w:val="28"/>
+          <w:szCs w:val="20"/>
+        </w:rPr>
+        <w:t xml:space="preserve"> </w:t>
+      </w:r>
+      <w:r>
+        <w:rPr>
+          <w:sz w:val="28"/>
+          <w:szCs w:val="20"/>
+          <w:lang w:val="en-US"/>
+        </w:rPr>
+        <w:t>JSON</w:t>
+      </w:r>
+      <w:r>
+        <w:rPr>
+          <w:sz w:val="28"/>
+          <w:szCs w:val="20"/>
+        </w:rPr>
+        <w:t xml:space="preserve"> </w:t>
+      </w:r>
+      <w:r>
+        <w:rPr>
+          <w:sz w:val="28"/>
+          <w:szCs w:val="20"/>
+        </w:rPr>
+        <w:t>файлов</w:t>
+      </w:r>
+      <w:r>
+        <w:rPr>
+          <w:sz w:val="28"/>
+          <w:szCs w:val="20"/>
+        </w:rPr>
+        <w:t>, экспорт данных</w:t>
+      </w:r>
+      <w:r>
+        <w:rPr>
+          <w:sz w:val="28"/>
+          <w:szCs w:val="20"/>
+        </w:rPr>
+        <w:t xml:space="preserve"> </w:t>
+      </w:r>
+      <w:r>
+        <w:rPr>
+          <w:sz w:val="28"/>
+          <w:szCs w:val="20"/>
+        </w:rPr>
+        <w:t xml:space="preserve">в </w:t>
+      </w:r>
+      <w:r>
+        <w:rPr>
+          <w:sz w:val="28"/>
+          <w:szCs w:val="20"/>
+        </w:rPr>
+        <w:t xml:space="preserve">формат </w:t>
+      </w:r>
+      <w:r>
+        <w:rPr>
+          <w:sz w:val="28"/>
+          <w:szCs w:val="20"/>
+          <w:lang w:val="en-US"/>
+        </w:rPr>
+        <w:t>JSON</w:t>
+      </w:r>
+      <w:r>
+        <w:rPr>
+          <w:sz w:val="28"/>
+          <w:szCs w:val="20"/>
+        </w:rPr>
+        <w:t xml:space="preserve">. </w:t>
       </w:r>
     </w:p>
     <w:p>
@@ -1361,7 +1420,77 @@
           <w:sz w:val="28"/>
           <w:szCs w:val="20"/>
         </w:rPr>
-        <w:t>Должен быть проведен импорт данных из</w:t>
+        <w:t>Необходимо п</w:t>
+      </w:r>
+      <w:r>
+        <w:rPr>
+          <w:sz w:val="28"/>
+          <w:szCs w:val="20"/>
+        </w:rPr>
+        <w:t xml:space="preserve">ротестировать </w:t>
+      </w:r>
+      <w:r>
+        <w:rPr>
+          <w:sz w:val="28"/>
+          <w:szCs w:val="20"/>
+        </w:rPr>
+        <w:t>производительность базы данных</w:t>
+      </w:r>
+      <w:r>
+        <w:rPr>
+          <w:sz w:val="28"/>
+          <w:szCs w:val="20"/>
+        </w:rPr>
+        <w:t xml:space="preserve"> на таблиц</w:t>
+      </w:r>
+      <w:r>
+        <w:rPr>
+          <w:sz w:val="28"/>
+          <w:szCs w:val="20"/>
+        </w:rPr>
+        <w:t>е</w:t>
+      </w:r>
+      <w:r>
+        <w:rPr>
+          <w:sz w:val="28"/>
+          <w:szCs w:val="20"/>
+        </w:rPr>
+        <w:t>, содержащ</w:t>
+      </w:r>
+      <w:r>
+        <w:rPr>
+          <w:sz w:val="28"/>
+          <w:szCs w:val="20"/>
+        </w:rPr>
+        <w:t>ей</w:t>
+      </w:r>
+      <w:r>
+        <w:rPr>
+          <w:sz w:val="28"/>
+          <w:szCs w:val="20"/>
+        </w:rPr>
+        <w:t xml:space="preserve"> не менее 100 000 строк</w:t>
+      </w:r>
+      <w:r>
+        <w:rPr>
+          <w:sz w:val="28"/>
+          <w:szCs w:val="20"/>
+        </w:rPr>
+        <w:t>,</w:t>
+      </w:r>
+      <w:r>
+        <w:rPr>
+          <w:sz w:val="28"/>
+          <w:szCs w:val="20"/>
+        </w:rPr>
+        <w:t xml:space="preserve"> и внести изменения в структуру в случае необходимости</w:t>
+      </w:r>
+      <w:r>
+        <w:rPr>
+          <w:sz w:val="28"/>
+          <w:szCs w:val="20"/>
+        </w:rPr>
+        <w:t>.</w:t>
       </w:r>
       <w:r>
         <w:rPr>
@@ -1374,66 +1503,8 @@
         <w:rPr>
           <w:sz w:val="28"/>
           <w:szCs w:val="20"/>
-          <w:lang w:val="en-US"/>
-        </w:rPr>
-        <w:t>JSON</w:t>
-      </w:r>
-      <w:r>
-        <w:rPr>
-          <w:sz w:val="28"/>
-          <w:szCs w:val="20"/>
-        </w:rPr>
-        <w:t xml:space="preserve"> </w:t>
-      </w:r>
-      <w:r>
-        <w:rPr>
-          <w:sz w:val="28"/>
-          <w:szCs w:val="20"/>
-        </w:rPr>
-        <w:t>файлов</w:t>
-      </w:r>
-      <w:r>
-        <w:rPr>
-          <w:sz w:val="28"/>
-          <w:szCs w:val="20"/>
-        </w:rPr>
-        <w:t>, экспорт данных</w:t>
-      </w:r>
-      <w:r>
-        <w:rPr>
-          <w:sz w:val="28"/>
-          <w:szCs w:val="20"/>
-        </w:rPr>
-        <w:t xml:space="preserve"> </w:t>
-      </w:r>
-      <w:r>
-        <w:rPr>
-          <w:sz w:val="28"/>
-          <w:szCs w:val="20"/>
-        </w:rPr>
-        <w:t xml:space="preserve">в </w:t>
-      </w:r>
-      <w:r>
-        <w:rPr>
-          <w:sz w:val="28"/>
-          <w:szCs w:val="20"/>
-        </w:rPr>
-        <w:t xml:space="preserve">формат </w:t>
-      </w:r>
-      <w:r>
-        <w:rPr>
-          <w:sz w:val="28"/>
-          <w:szCs w:val="20"/>
-          <w:lang w:val="en-US"/>
-        </w:rPr>
-        <w:t>JSON</w:t>
-      </w:r>
-      <w:r>
-        <w:rPr>
-          <w:sz w:val="28"/>
-          <w:szCs w:val="20"/>
-        </w:rPr>
-        <w:t xml:space="preserve">. </w:t>
+        </w:rPr>
+        <w:t>Необходимо проанализировать планы запросов к таблице.</w:t>
       </w:r>
     </w:p>
     <w:p>
@@ -1455,91 +1526,7 @@
           <w:sz w:val="28"/>
           <w:szCs w:val="20"/>
         </w:rPr>
-        <w:t>Необходимо п</w:t>
-      </w:r>
-      <w:r>
-        <w:rPr>
-          <w:sz w:val="28"/>
-          <w:szCs w:val="20"/>
-        </w:rPr>
-        <w:t xml:space="preserve">ротестировать </w:t>
-      </w:r>
-      <w:r>
-        <w:rPr>
-          <w:sz w:val="28"/>
-          <w:szCs w:val="20"/>
-        </w:rPr>
-        <w:t>производительность базы данных</w:t>
-      </w:r>
-      <w:r>
-        <w:rPr>
-          <w:sz w:val="28"/>
-          <w:szCs w:val="20"/>
-        </w:rPr>
-        <w:t xml:space="preserve"> на таблиц</w:t>
-      </w:r>
-      <w:r>
-        <w:rPr>
-          <w:sz w:val="28"/>
-          <w:szCs w:val="20"/>
-        </w:rPr>
-        <w:t>е</w:t>
-      </w:r>
-      <w:r>
-        <w:rPr>
-          <w:sz w:val="28"/>
-          <w:szCs w:val="20"/>
-        </w:rPr>
-        <w:t>, содержащ</w:t>
-      </w:r>
-      <w:r>
-        <w:rPr>
-          <w:sz w:val="28"/>
-          <w:szCs w:val="20"/>
-        </w:rPr>
-        <w:t>ей</w:t>
-      </w:r>
-      <w:r>
-        <w:rPr>
-          <w:sz w:val="28"/>
-          <w:szCs w:val="20"/>
-        </w:rPr>
-        <w:t xml:space="preserve"> не менее 100 000 строк</w:t>
-      </w:r>
-      <w:r>
-        <w:rPr>
-          <w:sz w:val="28"/>
-          <w:szCs w:val="20"/>
-        </w:rPr>
-        <w:t>,</w:t>
-      </w:r>
-      <w:r>
-        <w:rPr>
-          <w:sz w:val="28"/>
-          <w:szCs w:val="20"/>
-        </w:rPr>
-        <w:t xml:space="preserve"> и внести изменения в структуру в случае необходимости</w:t>
-      </w:r>
-      <w:r>
-        <w:rPr>
-          <w:sz w:val="28"/>
-          <w:szCs w:val="20"/>
-        </w:rPr>
-        <w:t>.</w:t>
-      </w:r>
-      <w:r>
-        <w:rPr>
-          <w:sz w:val="28"/>
-          <w:szCs w:val="20"/>
-        </w:rPr>
-        <w:t xml:space="preserve"> </w:t>
-      </w:r>
-      <w:r>
-        <w:rPr>
-          <w:sz w:val="28"/>
-          <w:szCs w:val="20"/>
-        </w:rPr>
-        <w:t>Необходимо проанализировать планы запросов к таблице.</w:t>
+        <w:t>Применить технологию базы данных согласно выбранной теме: подробно описать применяемые системные пакеты, утилиты или технологии; показать применение указанной технологии в базе данных.</w:t>
       </w:r>
     </w:p>
     <w:p>
@@ -1561,29 +1548,6 @@
           <w:sz w:val="28"/>
           <w:szCs w:val="20"/>
         </w:rPr>
-        <w:t>Применить технологию базы данных согласно выбранной теме: подробно описать применяемые системные пакеты, утилиты или технологии; показать применение указанной технологии в базе данных.</w:t>
-      </w:r>
-    </w:p>
-    <w:p>
-      <w:pPr>
-        <w:pStyle w:val="Default"/>
-        <w:numPr>
-          <w:ilvl w:val="0"/>
-          <w:numId w:val="20"/>
-        </w:numPr>
-        <w:ind w:left="0" w:firstLine="360"/>
-        <w:jc w:val="both"/>
-        <w:rPr>
-          <w:sz w:val="28"/>
-          <w:szCs w:val="20"/>
-        </w:rPr>
-      </w:pPr>
-      <w:r>
-        <w:rPr>
-          <w:sz w:val="28"/>
-          <w:szCs w:val="20"/>
-        </w:rPr>
-        <w:lastRenderedPageBreak/>
         <w:t xml:space="preserve">Листинги проекта </w:t>
       </w:r>
       <w:r>
@@ -1652,6 +1616,7 @@
         <w:rPr>
           <w:szCs w:val="28"/>
         </w:rPr>
+        <w:lastRenderedPageBreak/>
         <w:t>Введение</w:t>
       </w:r>
     </w:p>
@@ -3409,12 +3374,14 @@
         </w:rPr>
         <w:t xml:space="preserve">. </w:t>
       </w:r>
+      <w:proofErr w:type="spellStart"/>
       <w:r>
         <w:rPr>
           <w:szCs w:val="24"/>
         </w:rPr>
         <w:t>Нистюк</w:t>
       </w:r>
+      <w:proofErr w:type="spellEnd"/>
     </w:p>
     <w:p>
       <w:pPr>

</xml_diff>